<commit_message>
update code version 2
</commit_message>
<xml_diff>
--- a/report/final_project_report.docx
+++ b/report/final_project_report.docx
@@ -4781,6 +4781,15 @@
         </w:rPr>
         <w:t xml:space="preserve">Result: </w:t>
       </w:r>
+      <w:r>
+        <w:rPr>
+          <w:rFonts w:asciiTheme="majorHAnsi" w:hAnsiTheme="majorHAnsi" w:cstheme="majorHAnsi"/>
+          <w:bCs/>
+        </w:rPr>
+        <w:t xml:space="preserve">(the parameters we were using so far) </w:t>
+      </w:r>
+      <w:bookmarkStart w:id="0" w:name="_GoBack"/>
+      <w:bookmarkEnd w:id="0"/>
     </w:p>
     <w:p>
       <w:pPr>
@@ -4830,76 +4839,12 @@
         </w:rPr>
         <w:t>8</w:t>
       </w:r>
-      <w:bookmarkStart w:id="0" w:name="_GoBack"/>
-      <w:bookmarkEnd w:id="0"/>
-      <w:r>
-        <w:rPr>
-          <w:rFonts w:asciiTheme="majorHAnsi" w:hAnsiTheme="majorHAnsi" w:cstheme="majorHAnsi"/>
-          <w:b/>
-          <w:bCs/>
-        </w:rPr>
-        <w:t>”</w:t>
-      </w:r>
-      <w:r>
-        <w:rPr>
-          <w:rFonts w:asciiTheme="majorHAnsi" w:hAnsiTheme="majorHAnsi" w:cstheme="majorHAnsi"/>
-          <w:b/>
-          <w:bCs/>
-        </w:rPr>
-        <w:t>,</w:t>
-      </w:r>
-      <w:r>
-        <w:rPr>
-          <w:rFonts w:asciiTheme="majorHAnsi" w:hAnsiTheme="majorHAnsi" w:cstheme="majorHAnsi"/>
-          <w:bCs/>
-        </w:rPr>
-        <w:t xml:space="preserve"> since with the optimize </w:t>
-      </w:r>
-      <w:proofErr w:type="spellStart"/>
-      <w:r>
-        <w:rPr>
-          <w:rFonts w:asciiTheme="majorHAnsi" w:hAnsiTheme="majorHAnsi" w:cstheme="majorHAnsi"/>
-          <w:bCs/>
-        </w:rPr>
-        <w:t>deltaB</w:t>
-      </w:r>
-      <w:proofErr w:type="spellEnd"/>
-      <w:r>
-        <w:rPr>
-          <w:rFonts w:asciiTheme="majorHAnsi" w:hAnsiTheme="majorHAnsi" w:cstheme="majorHAnsi"/>
-          <w:bCs/>
-        </w:rPr>
-        <w:t xml:space="preserve"> and </w:t>
-      </w:r>
-      <w:proofErr w:type="spellStart"/>
-      <w:r>
-        <w:rPr>
-          <w:rFonts w:asciiTheme="majorHAnsi" w:hAnsiTheme="majorHAnsi" w:cstheme="majorHAnsi"/>
-          <w:bCs/>
-        </w:rPr>
-        <w:t>deltaA</w:t>
-      </w:r>
-      <w:proofErr w:type="spellEnd"/>
-      <w:r>
-        <w:rPr>
-          <w:rFonts w:asciiTheme="majorHAnsi" w:hAnsiTheme="majorHAnsi" w:cstheme="majorHAnsi"/>
-          <w:bCs/>
-        </w:rPr>
-        <w:t xml:space="preserve"> most of</w:t>
-      </w:r>
-      <w:r>
-        <w:rPr>
-          <w:rFonts w:asciiTheme="majorHAnsi" w:hAnsiTheme="majorHAnsi" w:cstheme="majorHAnsi"/>
-          <w:bCs/>
-        </w:rPr>
-        <w:t xml:space="preserve"> the time this range will give ants enough information</w:t>
-      </w:r>
-      <w:r>
-        <w:rPr>
-          <w:rFonts w:asciiTheme="majorHAnsi" w:hAnsiTheme="majorHAnsi" w:cstheme="majorHAnsi"/>
-          <w:bCs/>
-        </w:rPr>
-        <w:t xml:space="preserve"> to make its’ decision. </w:t>
+      <w:r>
+        <w:rPr>
+          <w:rFonts w:asciiTheme="majorHAnsi" w:hAnsiTheme="majorHAnsi" w:cstheme="majorHAnsi"/>
+          <w:bCs/>
+        </w:rPr>
+        <w:t xml:space="preserve">. </w:t>
       </w:r>
     </w:p>
     <w:p>
@@ -4938,21 +4883,7 @@
           <w:rFonts w:asciiTheme="majorHAnsi" w:hAnsiTheme="majorHAnsi" w:cstheme="majorHAnsi"/>
           <w:bCs/>
         </w:rPr>
-        <w:t xml:space="preserve"> T</w:t>
-      </w:r>
-      <w:r>
-        <w:rPr>
-          <w:rFonts w:asciiTheme="majorHAnsi" w:hAnsiTheme="majorHAnsi" w:cstheme="majorHAnsi"/>
-          <w:bCs/>
-        </w:rPr>
-        <w:t xml:space="preserve">hough at some point assign this parameter to zero might be the optimal solution to find its way back. However, </w:t>
-      </w:r>
-      <w:r>
-        <w:rPr>
-          <w:rFonts w:asciiTheme="majorHAnsi" w:hAnsiTheme="majorHAnsi" w:cstheme="majorHAnsi"/>
-          <w:bCs/>
-        </w:rPr>
-        <w:t xml:space="preserve">due to the decay we will have to give some level of explore ability to the ants with food. </w:t>
+        <w:t xml:space="preserve"> </w:t>
       </w:r>
     </w:p>
     <w:p>
@@ -5007,7 +4938,7 @@
           <w:rFonts w:asciiTheme="majorHAnsi" w:hAnsiTheme="majorHAnsi" w:cstheme="majorHAnsi"/>
           <w:bCs/>
         </w:rPr>
-        <w:t xml:space="preserve"> with this value, most of the ants can reach the food source in the short period of time. </w:t>
+        <w:t xml:space="preserve"> </w:t>
       </w:r>
     </w:p>
     <w:p>
@@ -5066,66 +4997,6 @@
         </w:rPr>
         <w:t>”</w:t>
       </w:r>
-      <w:r>
-        <w:rPr>
-          <w:rFonts w:asciiTheme="majorHAnsi" w:hAnsiTheme="majorHAnsi" w:cstheme="majorHAnsi"/>
-          <w:bCs/>
-        </w:rPr>
-        <w:t xml:space="preserve"> </w:t>
-      </w:r>
-      <w:r>
-        <w:rPr>
-          <w:rFonts w:asciiTheme="majorHAnsi" w:hAnsiTheme="majorHAnsi" w:cstheme="majorHAnsi"/>
-          <w:bCs/>
-        </w:rPr>
-        <w:t xml:space="preserve">This </w:t>
-      </w:r>
-      <w:r>
-        <w:rPr>
-          <w:rFonts w:asciiTheme="majorHAnsi" w:hAnsiTheme="majorHAnsi" w:cstheme="majorHAnsi"/>
-          <w:bCs/>
-        </w:rPr>
-        <w:t>value we specific make it smaller</w:t>
-      </w:r>
-      <w:r>
-        <w:rPr>
-          <w:rFonts w:asciiTheme="majorHAnsi" w:hAnsiTheme="majorHAnsi" w:cstheme="majorHAnsi"/>
-          <w:bCs/>
-        </w:rPr>
-        <w:t xml:space="preserve"> than the </w:t>
-      </w:r>
-      <w:proofErr w:type="spellStart"/>
-      <w:r>
-        <w:rPr>
-          <w:rFonts w:asciiTheme="majorHAnsi" w:hAnsiTheme="majorHAnsi" w:cstheme="majorHAnsi"/>
-          <w:bCs/>
-        </w:rPr>
-        <w:t>deltaB</w:t>
-      </w:r>
-      <w:proofErr w:type="spellEnd"/>
-      <w:r>
-        <w:rPr>
-          <w:rFonts w:asciiTheme="majorHAnsi" w:hAnsiTheme="majorHAnsi" w:cstheme="majorHAnsi"/>
-          <w:bCs/>
-        </w:rPr>
-        <w:t xml:space="preserve"> to make sure that </w:t>
-      </w:r>
-      <w:proofErr w:type="gramStart"/>
-      <w:r>
-        <w:rPr>
-          <w:rFonts w:asciiTheme="majorHAnsi" w:hAnsiTheme="majorHAnsi" w:cstheme="majorHAnsi"/>
-          <w:bCs/>
-        </w:rPr>
-        <w:t>ant’s</w:t>
-      </w:r>
-      <w:proofErr w:type="gramEnd"/>
-      <w:r>
-        <w:rPr>
-          <w:rFonts w:asciiTheme="majorHAnsi" w:hAnsiTheme="majorHAnsi" w:cstheme="majorHAnsi"/>
-          <w:bCs/>
-        </w:rPr>
-        <w:t xml:space="preserve"> will leave a relative strong pheromone while it find the food. </w:t>
-      </w:r>
     </w:p>
     <w:p>
       <w:pPr>
@@ -5139,7 +5010,6 @@
           <w:rFonts w:asciiTheme="majorHAnsi" w:hAnsiTheme="majorHAnsi" w:cstheme="majorHAnsi"/>
           <w:b/>
           <w:bCs/>
-          <w:i/>
           <w:u w:val="single"/>
         </w:rPr>
       </w:pPr>
@@ -5180,18 +5050,8 @@
           <w:rFonts w:asciiTheme="majorHAnsi" w:hAnsiTheme="majorHAnsi" w:cstheme="majorHAnsi"/>
           <w:bCs/>
         </w:rPr>
-        <w:t xml:space="preserve"> With this value, the ants will leave enough pheromone for ants with food to find its way home without leaving too much useless information to misguide others. </w:t>
-      </w:r>
-    </w:p>
-    <w:p>
-      <w:pPr>
-        <w:rPr>
-          <w:rFonts w:asciiTheme="majorHAnsi" w:hAnsiTheme="majorHAnsi" w:cstheme="majorHAnsi"/>
-          <w:b/>
-          <w:bCs/>
-          <w:u w:val="single"/>
-        </w:rPr>
-      </w:pPr>
+        <w:t xml:space="preserve"> </w:t>
+      </w:r>
     </w:p>
     <w:sectPr>
       <w:headerReference w:type="default" r:id="rId8"/>
@@ -11220,7 +11080,7 @@
 </file>
 
 <file path=customXml/itemProps1.xml><?xml version="1.0" encoding="utf-8"?>
-<ds:datastoreItem xmlns:ds="http://schemas.openxmlformats.org/officeDocument/2006/customXml" ds:itemID="{12C51332-DA22-014D-9266-C7C0083246CC}">
+<ds:datastoreItem xmlns:ds="http://schemas.openxmlformats.org/officeDocument/2006/customXml" ds:itemID="{8280E728-386F-2E4A-B07A-13031C5B1110}">
   <ds:schemaRefs>
     <ds:schemaRef ds:uri="http://schemas.openxmlformats.org/officeDocument/2006/bibliography"/>
   </ds:schemaRefs>

</xml_diff>